<commit_message>
daily office docx pdf updte sub-title
</commit_message>
<xml_diff>
--- a/readings/daily_office_selections.docx
+++ b/readings/daily_office_selections.docx
@@ -15,8 +15,52 @@
       </w:r>
     </w:p>
     <w:p>
-      <w:r>
-        <w:t>From the Book of Common Prayer 2019.</w:t>
+      <w:pPr>
+        <w:rPr>
+          <w:i/>
+          <w:iCs/>
+        </w:rPr>
+      </w:pPr>
+      <w:r>
+        <w:rPr>
+          <w:i/>
+          <w:iCs/>
+        </w:rPr>
+        <w:t>Prayers are from the </w:t>
+      </w:r>
+      <w:hyperlink r:id="rId5" w:history="1">
+        <w:r>
+          <w:rPr>
+            <w:rStyle w:val="Hyperlink"/>
+            <w:i/>
+            <w:iCs/>
+          </w:rPr>
+          <w:t>Book of Common Prayer 2019</w:t>
+        </w:r>
+      </w:hyperlink>
+      <w:r>
+        <w:rPr>
+          <w:i/>
+          <w:iCs/>
+        </w:rPr>
+        <w:t> via </w:t>
+      </w:r>
+      <w:hyperlink r:id="rId6" w:history="1">
+        <w:r>
+          <w:rPr>
+            <w:rStyle w:val="Hyperlink"/>
+            <w:i/>
+            <w:iCs/>
+          </w:rPr>
+          <w:t>Daily Office for All</w:t>
+        </w:r>
+      </w:hyperlink>
+      <w:r>
+        <w:rPr>
+          <w:i/>
+          <w:iCs/>
+        </w:rPr>
+        <w:t>.</w:t>
       </w:r>
     </w:p>
     <w:p>
@@ -24,6 +68,9 @@
         <w:pStyle w:val="Heading2"/>
       </w:pPr>
       <w:r>
+        <w:br/>
+      </w:r>
+      <w:r>
         <w:t>Saturday, November 1, 2025 – All Saints’ Day</w:t>
       </w:r>
     </w:p>
@@ -147,7 +194,15 @@
     <w:p/>
     <w:p>
       <w:r>
-        <w:t>Grant to your faithful people, merciful Lord, pardon and peace; that we may be cleansed from all our sins, and serve you with a quiet mind; through Jesus Christ our Lord.</w:t>
+        <w:t>Grant to your faithful people, merciful Lord, pardon and peace; that we may be cleansed from all our </w:t>
+      </w:r>
+      <w:proofErr w:type="gramStart"/>
+      <w:r>
+        <w:t>sins, and</w:t>
+      </w:r>
+      <w:proofErr w:type="gramEnd"/>
+      <w:r>
+        <w:t xml:space="preserve"> serve you with a quiet mind; through Jesus Christ our Lord.</w:t>
       </w:r>
     </w:p>
     <w:p>
@@ -389,7 +444,7 @@
           <w:numId w:val="1"/>
         </w:numPr>
       </w:pPr>
-      <w:hyperlink r:id="rId5" w:tgtFrame="_blank" w:history="1">
+      <w:hyperlink r:id="rId7" w:tgtFrame="_blank" w:history="1">
         <w:r>
           <w:rPr>
             <w:rStyle w:val="Hyperlink"/>
@@ -405,7 +460,7 @@
           <w:numId w:val="1"/>
         </w:numPr>
       </w:pPr>
-      <w:hyperlink r:id="rId6" w:tgtFrame="_blank" w:history="1">
+      <w:hyperlink r:id="rId8" w:tgtFrame="_blank" w:history="1">
         <w:r>
           <w:rPr>
             <w:rStyle w:val="Hyperlink"/>
@@ -421,7 +476,7 @@
           <w:numId w:val="1"/>
         </w:numPr>
       </w:pPr>
-      <w:hyperlink r:id="rId7" w:tgtFrame="_blank" w:history="1">
+      <w:hyperlink r:id="rId9" w:tgtFrame="_blank" w:history="1">
         <w:r>
           <w:rPr>
             <w:rStyle w:val="Hyperlink"/>
@@ -466,7 +521,47 @@
           <w:i/>
           <w:iCs/>
         </w:rPr>
-        <w:t>(Te Deum Laudamus)</w:t>
+        <w:t>(</w:t>
+      </w:r>
+      <w:proofErr w:type="spellStart"/>
+      <w:r>
+        <w:rPr>
+          <w:b/>
+          <w:bCs/>
+          <w:i/>
+          <w:iCs/>
+        </w:rPr>
+        <w:t>Te</w:t>
+      </w:r>
+      <w:proofErr w:type="spellEnd"/>
+      <w:r>
+        <w:rPr>
+          <w:b/>
+          <w:bCs/>
+          <w:i/>
+          <w:iCs/>
+        </w:rPr>
+        <w:t xml:space="preserve"> Deum </w:t>
+      </w:r>
+      <w:proofErr w:type="spellStart"/>
+      <w:r>
+        <w:rPr>
+          <w:b/>
+          <w:bCs/>
+          <w:i/>
+          <w:iCs/>
+        </w:rPr>
+        <w:t>Laudamus</w:t>
+      </w:r>
+      <w:proofErr w:type="spellEnd"/>
+      <w:r>
+        <w:rPr>
+          <w:b/>
+          <w:bCs/>
+          <w:i/>
+          <w:iCs/>
+        </w:rPr>
+        <w:t>)</w:t>
       </w:r>
     </w:p>
     <w:p>
@@ -784,7 +879,15 @@
       </w:r>
       <w:r>
         <w:br/>
-        <w:t>For the kingdom, the power, and the glory are yours, now and for ever.</w:t>
+        <w:t xml:space="preserve">For the kingdom, the power, and the glory are yours, now and </w:t>
+      </w:r>
+      <w:proofErr w:type="spellStart"/>
+      <w:r>
+        <w:t>for ever</w:t>
+      </w:r>
+      <w:proofErr w:type="spellEnd"/>
+      <w:r>
+        <w:t>.</w:t>
       </w:r>
     </w:p>
     <w:p>
@@ -1186,12 +1289,21 @@
           <w:bCs/>
         </w:rPr>
       </w:pPr>
-      <w:r>
-        <w:rPr>
-          <w:b/>
-          <w:bCs/>
-        </w:rPr>
-        <w:t>The General Thanksgiving</w:t>
+      <w:proofErr w:type="gramStart"/>
+      <w:r>
+        <w:rPr>
+          <w:b/>
+          <w:bCs/>
+        </w:rPr>
+        <w:t>The General</w:t>
+      </w:r>
+      <w:proofErr w:type="gramEnd"/>
+      <w:r>
+        <w:rPr>
+          <w:b/>
+          <w:bCs/>
+        </w:rPr>
+        <w:t xml:space="preserve"> Thanksgiving</w:t>
       </w:r>
     </w:p>
     <w:p>
@@ -1206,7 +1318,15 @@
     </w:p>
     <w:p>
       <w:r>
-        <w:t>And, we pray, give us such an awareness of your mercies, that with truly thankful hearts we may show forth your praise, not only with our lips, but in our lives, by giving up our selves to your service, and by walking before you in holiness and righteousness all our days; through Jesus Christ our Lord, to whom, with you and the Holy Spirit, be honor and glory throughout all ages.</w:t>
+        <w:t>And, we pray, give us such an awareness of your mercies, that with truly thankful hearts we may show forth your praise, not only with our lips, but in our lives, by giving up </w:t>
+      </w:r>
+      <w:proofErr w:type="spellStart"/>
+      <w:r>
+        <w:t>our selves</w:t>
+      </w:r>
+      <w:proofErr w:type="spellEnd"/>
+      <w:r>
+        <w:t> to your service, and by walking before you in holiness and righteousness all our days; through Jesus Christ our Lord, to whom, with you and the Holy Spirit, be honor and glory throughout all ages.</w:t>
       </w:r>
     </w:p>
     <w:p>
@@ -1235,7 +1355,31 @@
     </w:p>
     <w:p>
       <w:r>
-        <w:t>Almighty God, you have given us grace at this time, with one accord to make our common supplications to you; and you have promised through your well-beloved Son that when two or three are gathered together in his Name you will grant their requests. Fulfill now, O Lord, our desires and petitions as may be best for us; granting us in this world knowledge of your truth, and in the age to come life everlasting.</w:t>
+        <w:t xml:space="preserve">Almighty God, you have given us grace at this time, with one accord to make our common supplications to you; and you have promised through your well-beloved Son that when two or three are </w:t>
+      </w:r>
+      <w:proofErr w:type="gramStart"/>
+      <w:r>
+        <w:t>gathered together</w:t>
+      </w:r>
+      <w:proofErr w:type="gramEnd"/>
+      <w:r>
+        <w:t xml:space="preserve"> in his Name you will grant their requests. Fulfill now, O Lord, our desires and </w:t>
+      </w:r>
+      <w:proofErr w:type="gramStart"/>
+      <w:r>
+        <w:t>petitions as</w:t>
+      </w:r>
+      <w:proofErr w:type="gramEnd"/>
+      <w:r>
+        <w:t xml:space="preserve"> may be best for </w:t>
+      </w:r>
+      <w:proofErr w:type="gramStart"/>
+      <w:r>
+        <w:t>us;</w:t>
+      </w:r>
+      <w:proofErr w:type="gramEnd"/>
+      <w:r>
+        <w:t xml:space="preserve"> granting us in this world knowledge of your truth, and in the age to come life everlasting.</w:t>
       </w:r>
     </w:p>
     <w:p>
@@ -1312,7 +1456,15 @@
     <w:p>
       <w:r>
         <w:lastRenderedPageBreak/>
-        <w:t>“Jesus spoke to them, saying, ‘I am the light of the world. Whoever follows me will not walk in darkness, but will have the light of life.’” </w:t>
+        <w:t xml:space="preserve">“Jesus spoke to them, saying, ‘I am the light of the world. Whoever follows me will not walk in </w:t>
+      </w:r>
+      <w:proofErr w:type="gramStart"/>
+      <w:r>
+        <w:t>darkness, but</w:t>
+      </w:r>
+      <w:proofErr w:type="gramEnd"/>
+      <w:r>
+        <w:t xml:space="preserve"> will have the light of life.’” </w:t>
       </w:r>
       <w:r>
         <w:rPr>
@@ -1407,7 +1559,15 @@
     <w:p/>
     <w:p>
       <w:r>
-        <w:t>Grant to your faithful people, merciful Lord, pardon and peace; that we may be cleansed from all our sins, and serve you with a quiet mind; through Jesus Christ our Lord.</w:t>
+        <w:t>Grant to your faithful people, merciful Lord, pardon and peace; that we may be cleansed from all our </w:t>
+      </w:r>
+      <w:proofErr w:type="gramStart"/>
+      <w:r>
+        <w:t>sins, and</w:t>
+      </w:r>
+      <w:proofErr w:type="gramEnd"/>
+      <w:r>
+        <w:t xml:space="preserve"> serve you with a quiet mind; through Jesus Christ our Lord.</w:t>
       </w:r>
     </w:p>
     <w:p>
@@ -1507,7 +1667,27 @@
           <w:i/>
           <w:iCs/>
         </w:rPr>
-        <w:t>(Phos Hilaron)</w:t>
+        <w:t xml:space="preserve">(Phos </w:t>
+      </w:r>
+      <w:proofErr w:type="spellStart"/>
+      <w:r>
+        <w:rPr>
+          <w:b/>
+          <w:bCs/>
+          <w:i/>
+          <w:iCs/>
+        </w:rPr>
+        <w:t>Hilaron</w:t>
+      </w:r>
+      <w:proofErr w:type="spellEnd"/>
+      <w:r>
+        <w:rPr>
+          <w:b/>
+          <w:bCs/>
+          <w:i/>
+          <w:iCs/>
+        </w:rPr>
+        <w:t>)</w:t>
       </w:r>
     </w:p>
     <w:p>
@@ -1517,7 +1697,15 @@
       </w:r>
       <w:r>
         <w:br/>
-        <w:t>pure brightness of the everliving Father in heaven,</w:t>
+        <w:t xml:space="preserve">pure brightness of the </w:t>
+      </w:r>
+      <w:proofErr w:type="spellStart"/>
+      <w:r>
+        <w:t>everliving</w:t>
+      </w:r>
+      <w:proofErr w:type="spellEnd"/>
+      <w:r>
+        <w:t xml:space="preserve"> Father in heaven,</w:t>
       </w:r>
       <w:r>
         <w:br/>
@@ -1592,7 +1780,7 @@
           <w:numId w:val="3"/>
         </w:numPr>
       </w:pPr>
-      <w:hyperlink r:id="rId8" w:tgtFrame="_blank" w:history="1">
+      <w:hyperlink r:id="rId10" w:tgtFrame="_blank" w:history="1">
         <w:r>
           <w:rPr>
             <w:rStyle w:val="Hyperlink"/>
@@ -1608,7 +1796,7 @@
           <w:numId w:val="3"/>
         </w:numPr>
       </w:pPr>
-      <w:hyperlink r:id="rId9" w:tgtFrame="_blank" w:history="1">
+      <w:hyperlink r:id="rId11" w:tgtFrame="_blank" w:history="1">
         <w:r>
           <w:rPr>
             <w:rStyle w:val="Hyperlink"/>
@@ -1624,7 +1812,7 @@
           <w:numId w:val="3"/>
         </w:numPr>
       </w:pPr>
-      <w:hyperlink r:id="rId10" w:tgtFrame="_blank" w:history="1">
+      <w:hyperlink r:id="rId12" w:tgtFrame="_blank" w:history="1">
         <w:r>
           <w:rPr>
             <w:rStyle w:val="Hyperlink"/>
@@ -1803,7 +1991,23 @@
           <w:i/>
           <w:iCs/>
         </w:rPr>
-        <w:t>as he promised to our fathers, Abraham and his seed for ever.</w:t>
+        <w:t xml:space="preserve">as he promised to our fathers, Abraham and his seed </w:t>
+      </w:r>
+      <w:proofErr w:type="spellStart"/>
+      <w:r>
+        <w:rPr>
+          <w:i/>
+          <w:iCs/>
+        </w:rPr>
+        <w:t>for ever</w:t>
+      </w:r>
+      <w:proofErr w:type="spellEnd"/>
+      <w:r>
+        <w:rPr>
+          <w:i/>
+          <w:iCs/>
+        </w:rPr>
+        <w:t>.</w:t>
       </w:r>
     </w:p>
     <w:p>
@@ -1967,7 +2171,15 @@
       </w:r>
       <w:r>
         <w:br/>
-        <w:t>For the kingdom, the power, and the glory are yours, now and for ever.</w:t>
+        <w:t xml:space="preserve">For the kingdom, the power, and the glory are yours, now and </w:t>
+      </w:r>
+      <w:proofErr w:type="spellStart"/>
+      <w:r>
+        <w:t>for ever</w:t>
+      </w:r>
+      <w:proofErr w:type="spellEnd"/>
+      <w:r>
+        <w:t>.</w:t>
       </w:r>
     </w:p>
     <w:p>
@@ -2366,12 +2578,21 @@
           <w:bCs/>
         </w:rPr>
       </w:pPr>
-      <w:r>
-        <w:rPr>
-          <w:b/>
-          <w:bCs/>
-        </w:rPr>
-        <w:t>The General Thanksgiving</w:t>
+      <w:proofErr w:type="gramStart"/>
+      <w:r>
+        <w:rPr>
+          <w:b/>
+          <w:bCs/>
+        </w:rPr>
+        <w:t>The General</w:t>
+      </w:r>
+      <w:proofErr w:type="gramEnd"/>
+      <w:r>
+        <w:rPr>
+          <w:b/>
+          <w:bCs/>
+        </w:rPr>
+        <w:t xml:space="preserve"> Thanksgiving</w:t>
       </w:r>
     </w:p>
     <w:p>
@@ -2386,7 +2607,15 @@
     </w:p>
     <w:p>
       <w:r>
-        <w:t>And, we pray, give us such an awareness of your mercies, that with truly thankful hearts we may show forth your praise, not only with our lips, but in our lives, by giving up our selves to your service, and by walking before you in holiness and righteousness all our days; through Jesus Christ our Lord, to whom, with you and the Holy Spirit, be honor and glory throughout all ages.</w:t>
+        <w:t>And, we pray, give us such an awareness of your mercies, that with truly thankful hearts we may show forth your praise, not only with our lips, but in our lives, by giving up </w:t>
+      </w:r>
+      <w:proofErr w:type="spellStart"/>
+      <w:r>
+        <w:t>our selves</w:t>
+      </w:r>
+      <w:proofErr w:type="spellEnd"/>
+      <w:r>
+        <w:t> to your service, and by walking before you in holiness and righteousness all our days; through Jesus Christ our Lord, to whom, with you and the Holy Spirit, be honor and glory throughout all ages.</w:t>
       </w:r>
     </w:p>
     <w:p>
@@ -2416,7 +2645,31 @@
     <w:p>
       <w:r>
         <w:lastRenderedPageBreak/>
-        <w:t>Almighty God, you have given us grace at this time, with one accord to make our common supplications to you; and you have promised through your well-beloved Son that when two or three are gathered together in his Name you will grant their requests. Fulfill now, O Lord, our desires and petitions as may be best for us; granting us in this world knowledge of your truth, and in the age to come life everlasting.</w:t>
+        <w:t xml:space="preserve">Almighty God, you have given us grace at this time, with one accord to make our common supplications to you; and you have promised through your well-beloved Son that when two or three are </w:t>
+      </w:r>
+      <w:proofErr w:type="gramStart"/>
+      <w:r>
+        <w:t>gathered together</w:t>
+      </w:r>
+      <w:proofErr w:type="gramEnd"/>
+      <w:r>
+        <w:t xml:space="preserve"> in his Name you will grant their requests. Fulfill now, O Lord, our desires and </w:t>
+      </w:r>
+      <w:proofErr w:type="gramStart"/>
+      <w:r>
+        <w:t>petitions as</w:t>
+      </w:r>
+      <w:proofErr w:type="gramEnd"/>
+      <w:r>
+        <w:t xml:space="preserve"> may be best for </w:t>
+      </w:r>
+      <w:proofErr w:type="gramStart"/>
+      <w:r>
+        <w:t>us;</w:t>
+      </w:r>
+      <w:proofErr w:type="gramEnd"/>
+      <w:r>
+        <w:t xml:space="preserve"> granting us in this world knowledge of your truth, and in the age to come life everlasting.</w:t>
       </w:r>
     </w:p>
     <w:p>
@@ -2599,7 +2852,15 @@
     <w:p>
       <w:r>
         <w:lastRenderedPageBreak/>
-        <w:t>Grant to your faithful people, merciful Lord, pardon and peace; that we may be cleansed from all our sins, and serve you with a quiet mind; through Jesus Christ our Lord.</w:t>
+        <w:t>Grant to your faithful people, merciful Lord, pardon and peace; that we may be cleansed from all our </w:t>
+      </w:r>
+      <w:proofErr w:type="gramStart"/>
+      <w:r>
+        <w:t>sins, and</w:t>
+      </w:r>
+      <w:proofErr w:type="gramEnd"/>
+      <w:r>
+        <w:t xml:space="preserve"> serve you with a quiet mind; through Jesus Christ our Lord.</w:t>
       </w:r>
     </w:p>
     <w:p>
@@ -2840,7 +3101,7 @@
           <w:numId w:val="5"/>
         </w:numPr>
       </w:pPr>
-      <w:hyperlink r:id="rId11" w:tgtFrame="_blank" w:history="1">
+      <w:hyperlink r:id="rId13" w:tgtFrame="_blank" w:history="1">
         <w:r>
           <w:rPr>
             <w:rStyle w:val="Hyperlink"/>
@@ -2856,7 +3117,7 @@
           <w:numId w:val="5"/>
         </w:numPr>
       </w:pPr>
-      <w:hyperlink r:id="rId12" w:tgtFrame="_blank" w:history="1">
+      <w:hyperlink r:id="rId14" w:tgtFrame="_blank" w:history="1">
         <w:r>
           <w:rPr>
             <w:rStyle w:val="Hyperlink"/>
@@ -2872,7 +3133,7 @@
           <w:numId w:val="5"/>
         </w:numPr>
       </w:pPr>
-      <w:hyperlink r:id="rId13" w:tgtFrame="_blank" w:history="1">
+      <w:hyperlink r:id="rId15" w:tgtFrame="_blank" w:history="1">
         <w:r>
           <w:rPr>
             <w:rStyle w:val="Hyperlink"/>
@@ -2918,7 +3179,47 @@
           <w:i/>
           <w:iCs/>
         </w:rPr>
-        <w:t>(Te Deum Laudamus)</w:t>
+        <w:t>(</w:t>
+      </w:r>
+      <w:proofErr w:type="spellStart"/>
+      <w:r>
+        <w:rPr>
+          <w:b/>
+          <w:bCs/>
+          <w:i/>
+          <w:iCs/>
+        </w:rPr>
+        <w:t>Te</w:t>
+      </w:r>
+      <w:proofErr w:type="spellEnd"/>
+      <w:r>
+        <w:rPr>
+          <w:b/>
+          <w:bCs/>
+          <w:i/>
+          <w:iCs/>
+        </w:rPr>
+        <w:t xml:space="preserve"> Deum </w:t>
+      </w:r>
+      <w:proofErr w:type="spellStart"/>
+      <w:r>
+        <w:rPr>
+          <w:b/>
+          <w:bCs/>
+          <w:i/>
+          <w:iCs/>
+        </w:rPr>
+        <w:t>Laudamus</w:t>
+      </w:r>
+      <w:proofErr w:type="spellEnd"/>
+      <w:r>
+        <w:rPr>
+          <w:b/>
+          <w:bCs/>
+          <w:i/>
+          <w:iCs/>
+        </w:rPr>
+        <w:t>)</w:t>
       </w:r>
     </w:p>
     <w:p>
@@ -3233,7 +3534,15 @@
       </w:r>
       <w:r>
         <w:br/>
-        <w:t>For the kingdom, the power, and the glory are yours, now and for ever.</w:t>
+        <w:t xml:space="preserve">For the kingdom, the power, and the glory are yours, now and </w:t>
+      </w:r>
+      <w:proofErr w:type="spellStart"/>
+      <w:r>
+        <w:t>for ever</w:t>
+      </w:r>
+      <w:proofErr w:type="spellEnd"/>
+      <w:r>
+        <w:t>.</w:t>
       </w:r>
     </w:p>
     <w:p>
@@ -3632,12 +3941,21 @@
           <w:bCs/>
         </w:rPr>
       </w:pPr>
-      <w:r>
-        <w:rPr>
-          <w:b/>
-          <w:bCs/>
-        </w:rPr>
-        <w:t>The General Thanksgiving</w:t>
+      <w:proofErr w:type="gramStart"/>
+      <w:r>
+        <w:rPr>
+          <w:b/>
+          <w:bCs/>
+        </w:rPr>
+        <w:t>The General</w:t>
+      </w:r>
+      <w:proofErr w:type="gramEnd"/>
+      <w:r>
+        <w:rPr>
+          <w:b/>
+          <w:bCs/>
+        </w:rPr>
+        <w:t xml:space="preserve"> Thanksgiving</w:t>
       </w:r>
     </w:p>
     <w:p>
@@ -3652,7 +3970,15 @@
     </w:p>
     <w:p>
       <w:r>
-        <w:t>And, we pray, give us such an awareness of your mercies, that with truly thankful hearts we may show forth your praise, not only with our lips, but in our lives, by giving up our selves to your service, and by walking before you in holiness and righteousness all our days; through Jesus Christ our Lord, to whom, with you and the Holy Spirit, be honor and glory throughout all ages.</w:t>
+        <w:t>And, we pray, give us such an awareness of your mercies, that with truly thankful hearts we may show forth your praise, not only with our lips, but in our lives, by giving up </w:t>
+      </w:r>
+      <w:proofErr w:type="spellStart"/>
+      <w:r>
+        <w:t>our selves</w:t>
+      </w:r>
+      <w:proofErr w:type="spellEnd"/>
+      <w:r>
+        <w:t> to your service, and by walking before you in holiness and righteousness all our days; through Jesus Christ our Lord, to whom, with you and the Holy Spirit, be honor and glory throughout all ages.</w:t>
       </w:r>
     </w:p>
     <w:p>
@@ -3681,7 +4007,31 @@
     </w:p>
     <w:p>
       <w:r>
-        <w:t>Almighty God, you have given us grace at this time, with one accord to make our common supplications to you; and you have promised through your well-beloved Son that when two or three are gathered together in his Name you will grant their requests. Fulfill now, O Lord, our desires and petitions as may be best for us; granting us in this world knowledge of your truth, and in the age to come life everlasting.</w:t>
+        <w:t xml:space="preserve">Almighty God, you have given us grace at this time, with one accord to make our common supplications to you; and you have promised through your well-beloved Son that when two or three are </w:t>
+      </w:r>
+      <w:proofErr w:type="gramStart"/>
+      <w:r>
+        <w:t>gathered together</w:t>
+      </w:r>
+      <w:proofErr w:type="gramEnd"/>
+      <w:r>
+        <w:t xml:space="preserve"> in his Name you will grant their requests. Fulfill now, O Lord, our desires and </w:t>
+      </w:r>
+      <w:proofErr w:type="gramStart"/>
+      <w:r>
+        <w:t>petitions as</w:t>
+      </w:r>
+      <w:proofErr w:type="gramEnd"/>
+      <w:r>
+        <w:t xml:space="preserve"> may be best for </w:t>
+      </w:r>
+      <w:proofErr w:type="gramStart"/>
+      <w:r>
+        <w:t>us;</w:t>
+      </w:r>
+      <w:proofErr w:type="gramEnd"/>
+      <w:r>
+        <w:t xml:space="preserve"> granting us in this world knowledge of your truth, and in the age to come life everlasting.</w:t>
       </w:r>
     </w:p>
     <w:p>
@@ -3851,7 +4201,15 @@
     <w:p/>
     <w:p>
       <w:r>
-        <w:t>Grant to your faithful people, merciful Lord, pardon and peace; that we may be cleansed from all our sins, and serve you with a quiet mind; through Jesus Christ our Lord.</w:t>
+        <w:t>Grant to your faithful people, merciful Lord, pardon and peace; that we may be cleansed from all our </w:t>
+      </w:r>
+      <w:proofErr w:type="gramStart"/>
+      <w:r>
+        <w:t>sins, and</w:t>
+      </w:r>
+      <w:proofErr w:type="gramEnd"/>
+      <w:r>
+        <w:t xml:space="preserve"> serve you with a quiet mind; through Jesus Christ our Lord.</w:t>
       </w:r>
     </w:p>
     <w:p>
@@ -3954,7 +4312,27 @@
           <w:i/>
           <w:iCs/>
         </w:rPr>
-        <w:t>(Phos Hilaron)</w:t>
+        <w:t xml:space="preserve">(Phos </w:t>
+      </w:r>
+      <w:proofErr w:type="spellStart"/>
+      <w:r>
+        <w:rPr>
+          <w:b/>
+          <w:bCs/>
+          <w:i/>
+          <w:iCs/>
+        </w:rPr>
+        <w:t>Hilaron</w:t>
+      </w:r>
+      <w:proofErr w:type="spellEnd"/>
+      <w:r>
+        <w:rPr>
+          <w:b/>
+          <w:bCs/>
+          <w:i/>
+          <w:iCs/>
+        </w:rPr>
+        <w:t>)</w:t>
       </w:r>
     </w:p>
     <w:p>
@@ -3963,7 +4341,15 @@
       </w:r>
       <w:r>
         <w:br/>
-        <w:t>pure brightness of the everliving Father in heaven,</w:t>
+        <w:t xml:space="preserve">pure brightness of the </w:t>
+      </w:r>
+      <w:proofErr w:type="spellStart"/>
+      <w:r>
+        <w:t>everliving</w:t>
+      </w:r>
+      <w:proofErr w:type="spellEnd"/>
+      <w:r>
+        <w:t xml:space="preserve"> Father in heaven,</w:t>
       </w:r>
       <w:r>
         <w:br/>
@@ -4038,7 +4424,7 @@
           <w:numId w:val="7"/>
         </w:numPr>
       </w:pPr>
-      <w:hyperlink r:id="rId14" w:tgtFrame="_blank" w:history="1">
+      <w:hyperlink r:id="rId16" w:tgtFrame="_blank" w:history="1">
         <w:r>
           <w:rPr>
             <w:rStyle w:val="Hyperlink"/>
@@ -4054,7 +4440,7 @@
           <w:numId w:val="7"/>
         </w:numPr>
       </w:pPr>
-      <w:hyperlink r:id="rId15" w:tgtFrame="_blank" w:history="1">
+      <w:hyperlink r:id="rId17" w:tgtFrame="_blank" w:history="1">
         <w:r>
           <w:rPr>
             <w:rStyle w:val="Hyperlink"/>
@@ -4070,7 +4456,7 @@
           <w:numId w:val="7"/>
         </w:numPr>
       </w:pPr>
-      <w:hyperlink r:id="rId16" w:tgtFrame="_blank" w:history="1">
+      <w:hyperlink r:id="rId18" w:tgtFrame="_blank" w:history="1">
         <w:r>
           <w:rPr>
             <w:rStyle w:val="Hyperlink"/>
@@ -4252,7 +4638,23 @@
           <w:i/>
           <w:iCs/>
         </w:rPr>
-        <w:t>as he promised to our fathers, Abraham and his seed for ever.</w:t>
+        <w:t xml:space="preserve">as he promised to our fathers, Abraham and his seed </w:t>
+      </w:r>
+      <w:proofErr w:type="spellStart"/>
+      <w:r>
+        <w:rPr>
+          <w:i/>
+          <w:iCs/>
+        </w:rPr>
+        <w:t>for ever</w:t>
+      </w:r>
+      <w:proofErr w:type="spellEnd"/>
+      <w:r>
+        <w:rPr>
+          <w:i/>
+          <w:iCs/>
+        </w:rPr>
+        <w:t>.</w:t>
       </w:r>
     </w:p>
     <w:p>
@@ -4418,7 +4820,15 @@
       </w:r>
       <w:r>
         <w:br/>
-        <w:t>For the kingdom, the power, and the glory are yours, now and for ever.</w:t>
+        <w:t xml:space="preserve">For the kingdom, the power, and the glory are yours, now and </w:t>
+      </w:r>
+      <w:proofErr w:type="spellStart"/>
+      <w:r>
+        <w:t>for ever</w:t>
+      </w:r>
+      <w:proofErr w:type="spellEnd"/>
+      <w:r>
+        <w:t>.</w:t>
       </w:r>
     </w:p>
     <w:p>
@@ -4816,12 +5226,21 @@
           <w:bCs/>
         </w:rPr>
       </w:pPr>
-      <w:r>
-        <w:rPr>
-          <w:b/>
-          <w:bCs/>
-        </w:rPr>
-        <w:t>The General Thanksgiving</w:t>
+      <w:proofErr w:type="gramStart"/>
+      <w:r>
+        <w:rPr>
+          <w:b/>
+          <w:bCs/>
+        </w:rPr>
+        <w:t>The General</w:t>
+      </w:r>
+      <w:proofErr w:type="gramEnd"/>
+      <w:r>
+        <w:rPr>
+          <w:b/>
+          <w:bCs/>
+        </w:rPr>
+        <w:t xml:space="preserve"> Thanksgiving</w:t>
       </w:r>
     </w:p>
     <w:p>
@@ -4836,11 +5255,19 @@
     </w:p>
     <w:p>
       <w:r>
-        <w:t xml:space="preserve">And, we pray, give us such an awareness of your mercies, that with truly thankful hearts we may show forth your praise, not only with our lips, but in our lives, by giving up our </w:t>
+        <w:t>And, we pray, give us such an awareness of your mercies, that with truly thankful hearts we may show forth your praise, not only with our lips, but in our lives, by giving up </w:t>
+      </w:r>
+      <w:proofErr w:type="spellStart"/>
+      <w:r>
+        <w:t xml:space="preserve">our </w:t>
       </w:r>
       <w:r>
         <w:lastRenderedPageBreak/>
-        <w:t>selves to your service, and by walking before you in holiness and righteousness all our days; through Jesus Christ our Lord, to whom, with you and the Holy Spirit, be honor and glory throughout all ages.</w:t>
+        <w:t>selves</w:t>
+      </w:r>
+      <w:proofErr w:type="spellEnd"/>
+      <w:r>
+        <w:t> to your service, and by walking before you in holiness and righteousness all our days; through Jesus Christ our Lord, to whom, with you and the Holy Spirit, be honor and glory throughout all ages.</w:t>
       </w:r>
     </w:p>
     <w:p>
@@ -4869,7 +5296,31 @@
     </w:p>
     <w:p>
       <w:r>
-        <w:t>Almighty God, you have given us grace at this time, with one accord to make our common supplications to you; and you have promised through your well-beloved Son that when two or three are gathered together in his Name you will grant their requests. Fulfill now, O Lord, our desires and petitions as may be best for us; granting us in this world knowledge of your truth, and in the age to come life everlasting.</w:t>
+        <w:t xml:space="preserve">Almighty God, you have given us grace at this time, with one accord to make our common supplications to you; and you have promised through your well-beloved Son that when two or three are </w:t>
+      </w:r>
+      <w:proofErr w:type="gramStart"/>
+      <w:r>
+        <w:t>gathered together</w:t>
+      </w:r>
+      <w:proofErr w:type="gramEnd"/>
+      <w:r>
+        <w:t xml:space="preserve"> in his Name you will grant their requests. Fulfill now, O Lord, our desires and </w:t>
+      </w:r>
+      <w:proofErr w:type="gramStart"/>
+      <w:r>
+        <w:t>petitions as</w:t>
+      </w:r>
+      <w:proofErr w:type="gramEnd"/>
+      <w:r>
+        <w:t xml:space="preserve"> may be best for </w:t>
+      </w:r>
+      <w:proofErr w:type="gramStart"/>
+      <w:r>
+        <w:t>us;</w:t>
+      </w:r>
+      <w:proofErr w:type="gramEnd"/>
+      <w:r>
+        <w:t xml:space="preserve"> granting us in this world knowledge of your truth, and in the age to come life everlasting.</w:t>
       </w:r>
     </w:p>
     <w:p>
@@ -5056,7 +5507,15 @@
     <w:p/>
     <w:p>
       <w:r>
-        <w:t>Grant to your faithful people, merciful Lord, pardon and peace; that we may be cleansed from all our sins, and serve you with a quiet mind; through Jesus Christ our Lord.</w:t>
+        <w:t>Grant to your faithful people, merciful Lord, pardon and peace; that we may be cleansed from all our </w:t>
+      </w:r>
+      <w:proofErr w:type="gramStart"/>
+      <w:r>
+        <w:t>sins, and</w:t>
+      </w:r>
+      <w:proofErr w:type="gramEnd"/>
+      <w:r>
+        <w:t xml:space="preserve"> serve you with a quiet mind; through Jesus Christ our Lord.</w:t>
       </w:r>
     </w:p>
     <w:p>
@@ -5298,7 +5757,7 @@
           <w:numId w:val="9"/>
         </w:numPr>
       </w:pPr>
-      <w:hyperlink r:id="rId17" w:tgtFrame="_blank" w:history="1">
+      <w:hyperlink r:id="rId19" w:tgtFrame="_blank" w:history="1">
         <w:r>
           <w:rPr>
             <w:rStyle w:val="Hyperlink"/>
@@ -5314,7 +5773,7 @@
           <w:numId w:val="9"/>
         </w:numPr>
       </w:pPr>
-      <w:hyperlink r:id="rId18" w:tgtFrame="_blank" w:history="1">
+      <w:hyperlink r:id="rId20" w:tgtFrame="_blank" w:history="1">
         <w:r>
           <w:rPr>
             <w:rStyle w:val="Hyperlink"/>
@@ -5330,7 +5789,7 @@
           <w:numId w:val="9"/>
         </w:numPr>
       </w:pPr>
-      <w:hyperlink r:id="rId19" w:tgtFrame="_blank" w:history="1">
+      <w:hyperlink r:id="rId21" w:tgtFrame="_blank" w:history="1">
         <w:r>
           <w:rPr>
             <w:rStyle w:val="Hyperlink"/>
@@ -5375,7 +5834,47 @@
           <w:i/>
           <w:iCs/>
         </w:rPr>
-        <w:t>(Te Deum Laudamus)</w:t>
+        <w:t>(</w:t>
+      </w:r>
+      <w:proofErr w:type="spellStart"/>
+      <w:r>
+        <w:rPr>
+          <w:b/>
+          <w:bCs/>
+          <w:i/>
+          <w:iCs/>
+        </w:rPr>
+        <w:t>Te</w:t>
+      </w:r>
+      <w:proofErr w:type="spellEnd"/>
+      <w:r>
+        <w:rPr>
+          <w:b/>
+          <w:bCs/>
+          <w:i/>
+          <w:iCs/>
+        </w:rPr>
+        <w:t xml:space="preserve"> Deum </w:t>
+      </w:r>
+      <w:proofErr w:type="spellStart"/>
+      <w:r>
+        <w:rPr>
+          <w:b/>
+          <w:bCs/>
+          <w:i/>
+          <w:iCs/>
+        </w:rPr>
+        <w:t>Laudamus</w:t>
+      </w:r>
+      <w:proofErr w:type="spellEnd"/>
+      <w:r>
+        <w:rPr>
+          <w:b/>
+          <w:bCs/>
+          <w:i/>
+          <w:iCs/>
+        </w:rPr>
+        <w:t>)</w:t>
       </w:r>
     </w:p>
     <w:p>
@@ -5688,7 +6187,15 @@
       </w:r>
       <w:r>
         <w:br/>
-        <w:t>For the kingdom, the power, and the glory are yours, now and for ever.</w:t>
+        <w:t xml:space="preserve">For the kingdom, the power, and the glory are yours, now and </w:t>
+      </w:r>
+      <w:proofErr w:type="spellStart"/>
+      <w:r>
+        <w:t>for ever</w:t>
+      </w:r>
+      <w:proofErr w:type="spellEnd"/>
+      <w:r>
+        <w:t>.</w:t>
       </w:r>
     </w:p>
     <w:p>
@@ -6090,12 +6597,21 @@
           <w:bCs/>
         </w:rPr>
       </w:pPr>
-      <w:r>
-        <w:rPr>
-          <w:b/>
-          <w:bCs/>
-        </w:rPr>
-        <w:t>The General Thanksgiving</w:t>
+      <w:proofErr w:type="gramStart"/>
+      <w:r>
+        <w:rPr>
+          <w:b/>
+          <w:bCs/>
+        </w:rPr>
+        <w:t>The General</w:t>
+      </w:r>
+      <w:proofErr w:type="gramEnd"/>
+      <w:r>
+        <w:rPr>
+          <w:b/>
+          <w:bCs/>
+        </w:rPr>
+        <w:t xml:space="preserve"> Thanksgiving</w:t>
       </w:r>
     </w:p>
     <w:p>
@@ -6110,7 +6626,15 @@
     </w:p>
     <w:p>
       <w:r>
-        <w:t>And, we pray, give us such an awareness of your mercies, that with truly thankful hearts we may show forth your praise, not only with our lips, but in our lives, by giving up our selves to your service, and by walking before you in holiness and righteousness all our days; through Jesus Christ our Lord, to whom, with you and the Holy Spirit, be honor and glory throughout all ages.</w:t>
+        <w:t>And, we pray, give us such an awareness of your mercies, that with truly thankful hearts we may show forth your praise, not only with our lips, but in our lives, by giving up </w:t>
+      </w:r>
+      <w:proofErr w:type="spellStart"/>
+      <w:r>
+        <w:t>our selves</w:t>
+      </w:r>
+      <w:proofErr w:type="spellEnd"/>
+      <w:r>
+        <w:t> to your service, and by walking before you in holiness and righteousness all our days; through Jesus Christ our Lord, to whom, with you and the Holy Spirit, be honor and glory throughout all ages.</w:t>
       </w:r>
     </w:p>
     <w:p>
@@ -6140,7 +6664,31 @@
     <w:p>
       <w:r>
         <w:lastRenderedPageBreak/>
-        <w:t>Almighty God, you have given us grace at this time, with one accord to make our common supplications to you; and you have promised through your well-beloved Son that when two or three are gathered together in his Name you will grant their requests. Fulfill now, O Lord, our desires and petitions as may be best for us; granting us in this world knowledge of your truth, and in the age to come life everlasting.</w:t>
+        <w:t xml:space="preserve">Almighty God, you have given us grace at this time, with one accord to make our common supplications to you; and you have promised through your well-beloved Son that when two or three are </w:t>
+      </w:r>
+      <w:proofErr w:type="gramStart"/>
+      <w:r>
+        <w:t>gathered together</w:t>
+      </w:r>
+      <w:proofErr w:type="gramEnd"/>
+      <w:r>
+        <w:t xml:space="preserve"> in his Name you will grant their requests. Fulfill now, O Lord, our desires and </w:t>
+      </w:r>
+      <w:proofErr w:type="gramStart"/>
+      <w:r>
+        <w:t>petitions as</w:t>
+      </w:r>
+      <w:proofErr w:type="gramEnd"/>
+      <w:r>
+        <w:t xml:space="preserve"> may be best for </w:t>
+      </w:r>
+      <w:proofErr w:type="gramStart"/>
+      <w:r>
+        <w:t>us;</w:t>
+      </w:r>
+      <w:proofErr w:type="gramEnd"/>
+      <w:r>
+        <w:t xml:space="preserve"> granting us in this world knowledge of your truth, and in the age to come life everlasting.</w:t>
       </w:r>
     </w:p>
     <w:p>
@@ -6214,7 +6762,15 @@
     </w:p>
     <w:p>
       <w:r>
-        <w:t>“Let my prayer be set forth in your sight as incense, and let the lifting up of my hands be an evening sacrifice.” </w:t>
+        <w:t xml:space="preserve">“Let my prayer be set forth in your sight as </w:t>
+      </w:r>
+      <w:proofErr w:type="gramStart"/>
+      <w:r>
+        <w:t>incense, and</w:t>
+      </w:r>
+      <w:proofErr w:type="gramEnd"/>
+      <w:r>
+        <w:t xml:space="preserve"> let the lifting up of my hands be an evening sacrifice.” </w:t>
       </w:r>
       <w:r>
         <w:rPr>
@@ -6310,7 +6866,15 @@
     <w:p>
       <w:r>
         <w:lastRenderedPageBreak/>
-        <w:t>Grant to your faithful people, merciful Lord, pardon and peace; that we may be cleansed from all our sins, and serve you with a quiet mind; through Jesus Christ our Lord.</w:t>
+        <w:t>Grant to your faithful people, merciful Lord, pardon and peace; that we may be cleansed from all our </w:t>
+      </w:r>
+      <w:proofErr w:type="gramStart"/>
+      <w:r>
+        <w:t>sins, and</w:t>
+      </w:r>
+      <w:proofErr w:type="gramEnd"/>
+      <w:r>
+        <w:t xml:space="preserve"> serve you with a quiet mind; through Jesus Christ our Lord.</w:t>
       </w:r>
     </w:p>
     <w:p>
@@ -6410,7 +6974,27 @@
           <w:i/>
           <w:iCs/>
         </w:rPr>
-        <w:t>(Phos Hilaron)</w:t>
+        <w:t xml:space="preserve">(Phos </w:t>
+      </w:r>
+      <w:proofErr w:type="spellStart"/>
+      <w:r>
+        <w:rPr>
+          <w:b/>
+          <w:bCs/>
+          <w:i/>
+          <w:iCs/>
+        </w:rPr>
+        <w:t>Hilaron</w:t>
+      </w:r>
+      <w:proofErr w:type="spellEnd"/>
+      <w:r>
+        <w:rPr>
+          <w:b/>
+          <w:bCs/>
+          <w:i/>
+          <w:iCs/>
+        </w:rPr>
+        <w:t>)</w:t>
       </w:r>
     </w:p>
     <w:p>
@@ -6419,7 +7003,15 @@
       </w:r>
       <w:r>
         <w:br/>
-        <w:t>pure brightness of the everliving Father in heaven,</w:t>
+        <w:t xml:space="preserve">pure brightness of the </w:t>
+      </w:r>
+      <w:proofErr w:type="spellStart"/>
+      <w:r>
+        <w:t>everliving</w:t>
+      </w:r>
+      <w:proofErr w:type="spellEnd"/>
+      <w:r>
+        <w:t xml:space="preserve"> Father in heaven,</w:t>
       </w:r>
       <w:r>
         <w:br/>
@@ -6494,7 +7086,7 @@
           <w:numId w:val="11"/>
         </w:numPr>
       </w:pPr>
-      <w:hyperlink r:id="rId20" w:tgtFrame="_blank" w:history="1">
+      <w:hyperlink r:id="rId22" w:tgtFrame="_blank" w:history="1">
         <w:r>
           <w:rPr>
             <w:rStyle w:val="Hyperlink"/>
@@ -6510,7 +7102,7 @@
           <w:numId w:val="11"/>
         </w:numPr>
       </w:pPr>
-      <w:hyperlink r:id="rId21" w:tgtFrame="_blank" w:history="1">
+      <w:hyperlink r:id="rId23" w:tgtFrame="_blank" w:history="1">
         <w:r>
           <w:rPr>
             <w:rStyle w:val="Hyperlink"/>
@@ -6526,7 +7118,7 @@
           <w:numId w:val="11"/>
         </w:numPr>
       </w:pPr>
-      <w:hyperlink r:id="rId22" w:tgtFrame="_blank" w:history="1">
+      <w:hyperlink r:id="rId24" w:tgtFrame="_blank" w:history="1">
         <w:r>
           <w:rPr>
             <w:rStyle w:val="Hyperlink"/>
@@ -6706,7 +7298,23 @@
           <w:i/>
           <w:iCs/>
         </w:rPr>
-        <w:t>as he promised to our fathers, Abraham and his seed for ever.</w:t>
+        <w:t xml:space="preserve">as he promised to our fathers, Abraham and his seed </w:t>
+      </w:r>
+      <w:proofErr w:type="spellStart"/>
+      <w:r>
+        <w:rPr>
+          <w:i/>
+          <w:iCs/>
+        </w:rPr>
+        <w:t>for ever</w:t>
+      </w:r>
+      <w:proofErr w:type="spellEnd"/>
+      <w:r>
+        <w:rPr>
+          <w:i/>
+          <w:iCs/>
+        </w:rPr>
+        <w:t>.</w:t>
       </w:r>
     </w:p>
     <w:p>
@@ -6870,7 +7478,15 @@
       </w:r>
       <w:r>
         <w:br/>
-        <w:t>For the kingdom, the power, and the glory are yours, now and for ever.</w:t>
+        <w:t xml:space="preserve">For the kingdom, the power, and the glory are yours, now and </w:t>
+      </w:r>
+      <w:proofErr w:type="spellStart"/>
+      <w:r>
+        <w:t>for ever</w:t>
+      </w:r>
+      <w:proofErr w:type="spellEnd"/>
+      <w:r>
+        <w:t>.</w:t>
       </w:r>
     </w:p>
     <w:p>
@@ -7268,12 +7884,21 @@
           <w:bCs/>
         </w:rPr>
       </w:pPr>
-      <w:r>
-        <w:rPr>
-          <w:b/>
-          <w:bCs/>
-        </w:rPr>
-        <w:t>The General Thanksgiving</w:t>
+      <w:proofErr w:type="gramStart"/>
+      <w:r>
+        <w:rPr>
+          <w:b/>
+          <w:bCs/>
+        </w:rPr>
+        <w:t>The General</w:t>
+      </w:r>
+      <w:proofErr w:type="gramEnd"/>
+      <w:r>
+        <w:rPr>
+          <w:b/>
+          <w:bCs/>
+        </w:rPr>
+        <w:t xml:space="preserve"> Thanksgiving</w:t>
       </w:r>
     </w:p>
     <w:p>
@@ -7289,7 +7914,15 @@
     </w:p>
     <w:p>
       <w:r>
-        <w:t>And, we pray, give us such an awareness of your mercies, that with truly thankful hearts we may show forth your praise, not only with our lips, but in our lives, by giving up our selves to your service, and by walking before you in holiness and righteousness all our days; through Jesus Christ our Lord, to whom, with you and the Holy Spirit, be honor and glory throughout all ages.</w:t>
+        <w:t>And, we pray, give us such an awareness of your mercies, that with truly thankful hearts we may show forth your praise, not only with our lips, but in our lives, by giving up </w:t>
+      </w:r>
+      <w:proofErr w:type="spellStart"/>
+      <w:r>
+        <w:t>our selves</w:t>
+      </w:r>
+      <w:proofErr w:type="spellEnd"/>
+      <w:r>
+        <w:t> to your service, and by walking before you in holiness and righteousness all our days; through Jesus Christ our Lord, to whom, with you and the Holy Spirit, be honor and glory throughout all ages.</w:t>
       </w:r>
     </w:p>
     <w:p>
@@ -7318,7 +7951,31 @@
     </w:p>
     <w:p>
       <w:r>
-        <w:t>Almighty God, you have given us grace at this time, with one accord to make our common supplications to you; and you have promised through your well-beloved Son that when two or three are gathered together in his Name you will grant their requests. Fulfill now, O Lord, our desires and petitions as may be best for us; granting us in this world knowledge of your truth, and in the age to come life everlasting.</w:t>
+        <w:t xml:space="preserve">Almighty God, you have given us grace at this time, with one accord to make our common supplications to you; and you have promised through your well-beloved Son that when two or three are </w:t>
+      </w:r>
+      <w:proofErr w:type="gramStart"/>
+      <w:r>
+        <w:t>gathered together</w:t>
+      </w:r>
+      <w:proofErr w:type="gramEnd"/>
+      <w:r>
+        <w:t xml:space="preserve"> in his Name you will grant their requests. Fulfill now, O Lord, our desires and </w:t>
+      </w:r>
+      <w:proofErr w:type="gramStart"/>
+      <w:r>
+        <w:t>petitions as</w:t>
+      </w:r>
+      <w:proofErr w:type="gramEnd"/>
+      <w:r>
+        <w:t xml:space="preserve"> may be best for </w:t>
+      </w:r>
+      <w:proofErr w:type="gramStart"/>
+      <w:r>
+        <w:t>us;</w:t>
+      </w:r>
+      <w:proofErr w:type="gramEnd"/>
+      <w:r>
+        <w:t xml:space="preserve"> granting us in this world knowledge of your truth, and in the age to come life everlasting.</w:t>
       </w:r>
     </w:p>
     <w:p>
@@ -7507,7 +8164,15 @@
     <w:p/>
     <w:p>
       <w:r>
-        <w:t>Grant to your faithful people, merciful Lord, pardon and peace; that we may be cleansed from all our sins, and serve you with a quiet mind; through Jesus Christ our Lord.</w:t>
+        <w:t>Grant to your faithful people, merciful Lord, pardon and peace; that we may be cleansed from all our </w:t>
+      </w:r>
+      <w:proofErr w:type="gramStart"/>
+      <w:r>
+        <w:t>sins, and</w:t>
+      </w:r>
+      <w:proofErr w:type="gramEnd"/>
+      <w:r>
+        <w:t xml:space="preserve"> serve you with a quiet mind; through Jesus Christ our Lord.</w:t>
       </w:r>
     </w:p>
     <w:p>
@@ -7749,7 +8414,7 @@
           <w:numId w:val="13"/>
         </w:numPr>
       </w:pPr>
-      <w:hyperlink r:id="rId23" w:tgtFrame="_blank" w:history="1">
+      <w:hyperlink r:id="rId25" w:tgtFrame="_blank" w:history="1">
         <w:r>
           <w:rPr>
             <w:rStyle w:val="Hyperlink"/>
@@ -7765,7 +8430,7 @@
           <w:numId w:val="13"/>
         </w:numPr>
       </w:pPr>
-      <w:hyperlink r:id="rId24" w:tgtFrame="_blank" w:history="1">
+      <w:hyperlink r:id="rId26" w:tgtFrame="_blank" w:history="1">
         <w:r>
           <w:rPr>
             <w:rStyle w:val="Hyperlink"/>
@@ -7781,7 +8446,7 @@
           <w:numId w:val="13"/>
         </w:numPr>
       </w:pPr>
-      <w:hyperlink r:id="rId25" w:tgtFrame="_blank" w:history="1">
+      <w:hyperlink r:id="rId27" w:tgtFrame="_blank" w:history="1">
         <w:r>
           <w:rPr>
             <w:rStyle w:val="Hyperlink"/>
@@ -7826,7 +8491,47 @@
           <w:i/>
           <w:iCs/>
         </w:rPr>
-        <w:t>(Te Deum Laudamus)</w:t>
+        <w:t>(</w:t>
+      </w:r>
+      <w:proofErr w:type="spellStart"/>
+      <w:r>
+        <w:rPr>
+          <w:b/>
+          <w:bCs/>
+          <w:i/>
+          <w:iCs/>
+        </w:rPr>
+        <w:t>Te</w:t>
+      </w:r>
+      <w:proofErr w:type="spellEnd"/>
+      <w:r>
+        <w:rPr>
+          <w:b/>
+          <w:bCs/>
+          <w:i/>
+          <w:iCs/>
+        </w:rPr>
+        <w:t xml:space="preserve"> Deum </w:t>
+      </w:r>
+      <w:proofErr w:type="spellStart"/>
+      <w:r>
+        <w:rPr>
+          <w:b/>
+          <w:bCs/>
+          <w:i/>
+          <w:iCs/>
+        </w:rPr>
+        <w:t>Laudamus</w:t>
+      </w:r>
+      <w:proofErr w:type="spellEnd"/>
+      <w:r>
+        <w:rPr>
+          <w:b/>
+          <w:bCs/>
+          <w:i/>
+          <w:iCs/>
+        </w:rPr>
+        <w:t>)</w:t>
       </w:r>
     </w:p>
     <w:p>
@@ -8141,7 +8846,15 @@
       </w:r>
       <w:r>
         <w:br/>
-        <w:t>For the kingdom, the power, and the glory are yours, now and for ever.</w:t>
+        <w:t xml:space="preserve">For the kingdom, the power, and the glory are yours, now and </w:t>
+      </w:r>
+      <w:proofErr w:type="spellStart"/>
+      <w:r>
+        <w:t>for ever</w:t>
+      </w:r>
+      <w:proofErr w:type="spellEnd"/>
+      <w:r>
+        <w:t>.</w:t>
       </w:r>
     </w:p>
     <w:p>
@@ -8540,12 +9253,21 @@
           <w:bCs/>
         </w:rPr>
       </w:pPr>
-      <w:r>
-        <w:rPr>
-          <w:b/>
-          <w:bCs/>
-        </w:rPr>
-        <w:t>The General Thanksgiving</w:t>
+      <w:proofErr w:type="gramStart"/>
+      <w:r>
+        <w:rPr>
+          <w:b/>
+          <w:bCs/>
+        </w:rPr>
+        <w:t>The General</w:t>
+      </w:r>
+      <w:proofErr w:type="gramEnd"/>
+      <w:r>
+        <w:rPr>
+          <w:b/>
+          <w:bCs/>
+        </w:rPr>
+        <w:t xml:space="preserve"> Thanksgiving</w:t>
       </w:r>
     </w:p>
     <w:p>
@@ -8560,7 +9282,15 @@
     </w:p>
     <w:p>
       <w:r>
-        <w:t>And, we pray, give us such an awareness of your mercies, that with truly thankful hearts we may show forth your praise, not only with our lips, but in our lives, by giving up our selves to your service, and by walking before you in holiness and righteousness all our days; through Jesus Christ our Lord, to whom, with you and the Holy Spirit, be honor and glory throughout all ages.</w:t>
+        <w:t>And, we pray, give us such an awareness of your mercies, that with truly thankful hearts we may show forth your praise, not only with our lips, but in our lives, by giving up </w:t>
+      </w:r>
+      <w:proofErr w:type="spellStart"/>
+      <w:r>
+        <w:t>our selves</w:t>
+      </w:r>
+      <w:proofErr w:type="spellEnd"/>
+      <w:r>
+        <w:t> to your service, and by walking before you in holiness and righteousness all our days; through Jesus Christ our Lord, to whom, with you and the Holy Spirit, be honor and glory throughout all ages.</w:t>
       </w:r>
     </w:p>
     <w:p>
@@ -8590,7 +9320,31 @@
     </w:p>
     <w:p>
       <w:r>
-        <w:t>Almighty God, you have given us grace at this time, with one accord to make our common supplications to you; and you have promised through your well-beloved Son that when two or three are gathered together in his Name you will grant their requests. Fulfill now, O Lord, our desires and petitions as may be best for us; granting us in this world knowledge of your truth, and in the age to come life everlasting.</w:t>
+        <w:t xml:space="preserve">Almighty God, you have given us grace at this time, with one accord to make our common supplications to you; and you have promised through your well-beloved Son that when two or three are </w:t>
+      </w:r>
+      <w:proofErr w:type="gramStart"/>
+      <w:r>
+        <w:t>gathered together</w:t>
+      </w:r>
+      <w:proofErr w:type="gramEnd"/>
+      <w:r>
+        <w:t xml:space="preserve"> in his Name you will grant their requests. Fulfill now, O Lord, our desires and </w:t>
+      </w:r>
+      <w:proofErr w:type="gramStart"/>
+      <w:r>
+        <w:t>petitions as</w:t>
+      </w:r>
+      <w:proofErr w:type="gramEnd"/>
+      <w:r>
+        <w:t xml:space="preserve"> may be best for </w:t>
+      </w:r>
+      <w:proofErr w:type="gramStart"/>
+      <w:r>
+        <w:t>us;</w:t>
+      </w:r>
+      <w:proofErr w:type="gramEnd"/>
+      <w:r>
+        <w:t xml:space="preserve"> granting us in this world knowledge of your truth, and in the age to come life everlasting.</w:t>
       </w:r>
     </w:p>
     <w:p>
@@ -8664,7 +9418,15 @@
     </w:p>
     <w:p>
       <w:r>
-        <w:t>“Jesus spoke to them, saying, ‘I am the light of the world. Whoever follows me will not walk in darkness, but will have the light of life.’” </w:t>
+        <w:t xml:space="preserve">“Jesus spoke to them, saying, ‘I am the light of the world. Whoever follows me will not walk in </w:t>
+      </w:r>
+      <w:proofErr w:type="gramStart"/>
+      <w:r>
+        <w:t>darkness, but</w:t>
+      </w:r>
+      <w:proofErr w:type="gramEnd"/>
+      <w:r>
+        <w:t xml:space="preserve"> will have the light of life.’” </w:t>
       </w:r>
       <w:r>
         <w:rPr>
@@ -8759,7 +9521,15 @@
     <w:p/>
     <w:p>
       <w:r>
-        <w:t>Grant to your faithful people, merciful Lord, pardon and peace; that we may be cleansed from all our sins, and serve you with a quiet mind; through Jesus Christ our Lord.</w:t>
+        <w:t>Grant to your faithful people, merciful Lord, pardon and peace; that we may be cleansed from all our </w:t>
+      </w:r>
+      <w:proofErr w:type="gramStart"/>
+      <w:r>
+        <w:t>sins, and</w:t>
+      </w:r>
+      <w:proofErr w:type="gramEnd"/>
+      <w:r>
+        <w:t xml:space="preserve"> serve you with a quiet mind; through Jesus Christ our Lord.</w:t>
       </w:r>
     </w:p>
     <w:p>
@@ -8859,7 +9629,27 @@
           <w:i/>
           <w:iCs/>
         </w:rPr>
-        <w:t>(Phos Hilaron)</w:t>
+        <w:t xml:space="preserve">(Phos </w:t>
+      </w:r>
+      <w:proofErr w:type="spellStart"/>
+      <w:r>
+        <w:rPr>
+          <w:b/>
+          <w:bCs/>
+          <w:i/>
+          <w:iCs/>
+        </w:rPr>
+        <w:t>Hilaron</w:t>
+      </w:r>
+      <w:proofErr w:type="spellEnd"/>
+      <w:r>
+        <w:rPr>
+          <w:b/>
+          <w:bCs/>
+          <w:i/>
+          <w:iCs/>
+        </w:rPr>
+        <w:t>)</w:t>
       </w:r>
     </w:p>
     <w:p>
@@ -8868,7 +9658,15 @@
       </w:r>
       <w:r>
         <w:br/>
-        <w:t>pure brightness of the everliving Father in heaven,</w:t>
+        <w:t xml:space="preserve">pure brightness of the </w:t>
+      </w:r>
+      <w:proofErr w:type="spellStart"/>
+      <w:r>
+        <w:t>everliving</w:t>
+      </w:r>
+      <w:proofErr w:type="spellEnd"/>
+      <w:r>
+        <w:t xml:space="preserve"> Father in heaven,</w:t>
       </w:r>
       <w:r>
         <w:br/>
@@ -8943,7 +9741,7 @@
           <w:numId w:val="15"/>
         </w:numPr>
       </w:pPr>
-      <w:hyperlink r:id="rId26" w:tgtFrame="_blank" w:history="1">
+      <w:hyperlink r:id="rId28" w:tgtFrame="_blank" w:history="1">
         <w:r>
           <w:rPr>
             <w:rStyle w:val="Hyperlink"/>
@@ -8959,7 +9757,7 @@
           <w:numId w:val="15"/>
         </w:numPr>
       </w:pPr>
-      <w:hyperlink r:id="rId27" w:tgtFrame="_blank" w:history="1">
+      <w:hyperlink r:id="rId29" w:tgtFrame="_blank" w:history="1">
         <w:r>
           <w:rPr>
             <w:rStyle w:val="Hyperlink"/>
@@ -8975,7 +9773,7 @@
           <w:numId w:val="15"/>
         </w:numPr>
       </w:pPr>
-      <w:hyperlink r:id="rId28" w:tgtFrame="_blank" w:history="1">
+      <w:hyperlink r:id="rId30" w:tgtFrame="_blank" w:history="1">
         <w:r>
           <w:rPr>
             <w:rStyle w:val="Hyperlink"/>
@@ -9155,7 +9953,23 @@
           <w:i/>
           <w:iCs/>
         </w:rPr>
-        <w:t>as he promised to our fathers, Abraham and his seed for ever.</w:t>
+        <w:t xml:space="preserve">as he promised to our fathers, Abraham and his seed </w:t>
+      </w:r>
+      <w:proofErr w:type="spellStart"/>
+      <w:r>
+        <w:rPr>
+          <w:i/>
+          <w:iCs/>
+        </w:rPr>
+        <w:t>for ever</w:t>
+      </w:r>
+      <w:proofErr w:type="spellEnd"/>
+      <w:r>
+        <w:rPr>
+          <w:i/>
+          <w:iCs/>
+        </w:rPr>
+        <w:t>.</w:t>
       </w:r>
     </w:p>
     <w:p>
@@ -9321,7 +10135,15 @@
       </w:r>
       <w:r>
         <w:br/>
-        <w:t>For the kingdom, the power, and the glory are yours, now and for ever.</w:t>
+        <w:t xml:space="preserve">For the kingdom, the power, and the glory are yours, now and </w:t>
+      </w:r>
+      <w:proofErr w:type="spellStart"/>
+      <w:r>
+        <w:t>for ever</w:t>
+      </w:r>
+      <w:proofErr w:type="spellEnd"/>
+      <w:r>
+        <w:t>.</w:t>
       </w:r>
     </w:p>
     <w:p>
@@ -9719,12 +10541,21 @@
           <w:bCs/>
         </w:rPr>
       </w:pPr>
-      <w:r>
-        <w:rPr>
-          <w:b/>
-          <w:bCs/>
-        </w:rPr>
-        <w:t>The General Thanksgiving</w:t>
+      <w:proofErr w:type="gramStart"/>
+      <w:r>
+        <w:rPr>
+          <w:b/>
+          <w:bCs/>
+        </w:rPr>
+        <w:t>The General</w:t>
+      </w:r>
+      <w:proofErr w:type="gramEnd"/>
+      <w:r>
+        <w:rPr>
+          <w:b/>
+          <w:bCs/>
+        </w:rPr>
+        <w:t xml:space="preserve"> Thanksgiving</w:t>
       </w:r>
     </w:p>
     <w:p>
@@ -9740,7 +10571,15 @@
     </w:p>
     <w:p>
       <w:r>
-        <w:t>And, we pray, give us such an awareness of your mercies, that with truly thankful hearts we may show forth your praise, not only with our lips, but in our lives, by giving up our selves to your service, and by walking before you in holiness and righteousness all our days; through Jesus Christ our Lord, to whom, with you and the Holy Spirit, be honor and glory throughout all ages.</w:t>
+        <w:t>And, we pray, give us such an awareness of your mercies, that with truly thankful hearts we may show forth your praise, not only with our lips, but in our lives, by giving up </w:t>
+      </w:r>
+      <w:proofErr w:type="spellStart"/>
+      <w:r>
+        <w:t>our selves</w:t>
+      </w:r>
+      <w:proofErr w:type="spellEnd"/>
+      <w:r>
+        <w:t> to your service, and by walking before you in holiness and righteousness all our days; through Jesus Christ our Lord, to whom, with you and the Holy Spirit, be honor and glory throughout all ages.</w:t>
       </w:r>
     </w:p>
     <w:p>
@@ -9769,7 +10608,31 @@
     </w:p>
     <w:p>
       <w:r>
-        <w:t>Almighty God, you have given us grace at this time, with one accord to make our common supplications to you; and you have promised through your well-beloved Son that when two or three are gathered together in his Name you will grant their requests. Fulfill now, O Lord, our desires and petitions as may be best for us; granting us in this world knowledge of your truth, and in the age to come life everlasting.</w:t>
+        <w:t xml:space="preserve">Almighty God, you have given us grace at this time, with one accord to make our common supplications to you; and you have promised through your well-beloved Son that when two or three are </w:t>
+      </w:r>
+      <w:proofErr w:type="gramStart"/>
+      <w:r>
+        <w:t>gathered together</w:t>
+      </w:r>
+      <w:proofErr w:type="gramEnd"/>
+      <w:r>
+        <w:t xml:space="preserve"> in his Name you will grant their requests. Fulfill now, O Lord, our desires and </w:t>
+      </w:r>
+      <w:proofErr w:type="gramStart"/>
+      <w:r>
+        <w:t>petitions as</w:t>
+      </w:r>
+      <w:proofErr w:type="gramEnd"/>
+      <w:r>
+        <w:t xml:space="preserve"> may be best for </w:t>
+      </w:r>
+      <w:proofErr w:type="gramStart"/>
+      <w:r>
+        <w:t>us;</w:t>
+      </w:r>
+      <w:proofErr w:type="gramEnd"/>
+      <w:r>
+        <w:t xml:space="preserve"> granting us in this world knowledge of your truth, and in the age to come life everlasting.</w:t>
       </w:r>
     </w:p>
     <w:p>
@@ -9958,7 +10821,15 @@
     <w:p/>
     <w:p>
       <w:r>
-        <w:t>Grant to your faithful people, merciful Lord, pardon and peace; that we may be cleansed from all our sins, and serve you with a quiet mind; through Jesus Christ our Lord.</w:t>
+        <w:t>Grant to your faithful people, merciful Lord, pardon and peace; that we may be cleansed from all our </w:t>
+      </w:r>
+      <w:proofErr w:type="gramStart"/>
+      <w:r>
+        <w:t>sins, and</w:t>
+      </w:r>
+      <w:proofErr w:type="gramEnd"/>
+      <w:r>
+        <w:t xml:space="preserve"> serve you with a quiet mind; through Jesus Christ our Lord.</w:t>
       </w:r>
     </w:p>
     <w:p>
@@ -10200,7 +11071,7 @@
           <w:numId w:val="17"/>
         </w:numPr>
       </w:pPr>
-      <w:hyperlink r:id="rId29" w:tgtFrame="_blank" w:history="1">
+      <w:hyperlink r:id="rId31" w:tgtFrame="_blank" w:history="1">
         <w:r>
           <w:rPr>
             <w:rStyle w:val="Hyperlink"/>
@@ -10216,7 +11087,7 @@
           <w:numId w:val="17"/>
         </w:numPr>
       </w:pPr>
-      <w:hyperlink r:id="rId30" w:tgtFrame="_blank" w:history="1">
+      <w:hyperlink r:id="rId32" w:tgtFrame="_blank" w:history="1">
         <w:r>
           <w:rPr>
             <w:rStyle w:val="Hyperlink"/>
@@ -10232,7 +11103,7 @@
           <w:numId w:val="17"/>
         </w:numPr>
       </w:pPr>
-      <w:hyperlink r:id="rId31" w:tgtFrame="_blank" w:history="1">
+      <w:hyperlink r:id="rId33" w:tgtFrame="_blank" w:history="1">
         <w:r>
           <w:rPr>
             <w:rStyle w:val="Hyperlink"/>
@@ -10277,7 +11148,47 @@
           <w:i/>
           <w:iCs/>
         </w:rPr>
-        <w:t>(Te Deum Laudamus)</w:t>
+        <w:t>(</w:t>
+      </w:r>
+      <w:proofErr w:type="spellStart"/>
+      <w:r>
+        <w:rPr>
+          <w:b/>
+          <w:bCs/>
+          <w:i/>
+          <w:iCs/>
+        </w:rPr>
+        <w:t>Te</w:t>
+      </w:r>
+      <w:proofErr w:type="spellEnd"/>
+      <w:r>
+        <w:rPr>
+          <w:b/>
+          <w:bCs/>
+          <w:i/>
+          <w:iCs/>
+        </w:rPr>
+        <w:t xml:space="preserve"> Deum </w:t>
+      </w:r>
+      <w:proofErr w:type="spellStart"/>
+      <w:r>
+        <w:rPr>
+          <w:b/>
+          <w:bCs/>
+          <w:i/>
+          <w:iCs/>
+        </w:rPr>
+        <w:t>Laudamus</w:t>
+      </w:r>
+      <w:proofErr w:type="spellEnd"/>
+      <w:r>
+        <w:rPr>
+          <w:b/>
+          <w:bCs/>
+          <w:i/>
+          <w:iCs/>
+        </w:rPr>
+        <w:t>)</w:t>
       </w:r>
     </w:p>
     <w:p>
@@ -10592,7 +11503,15 @@
       </w:r>
       <w:r>
         <w:br/>
-        <w:t>For the kingdom, the power, and the glory are yours, now and for ever.</w:t>
+        <w:t xml:space="preserve">For the kingdom, the power, and the glory are yours, now and </w:t>
+      </w:r>
+      <w:proofErr w:type="spellStart"/>
+      <w:r>
+        <w:t>for ever</w:t>
+      </w:r>
+      <w:proofErr w:type="spellEnd"/>
+      <w:r>
+        <w:t>.</w:t>
       </w:r>
     </w:p>
     <w:p>
@@ -10991,12 +11910,21 @@
           <w:bCs/>
         </w:rPr>
       </w:pPr>
-      <w:r>
-        <w:rPr>
-          <w:b/>
-          <w:bCs/>
-        </w:rPr>
-        <w:t>The General Thanksgiving</w:t>
+      <w:proofErr w:type="gramStart"/>
+      <w:r>
+        <w:rPr>
+          <w:b/>
+          <w:bCs/>
+        </w:rPr>
+        <w:t>The General</w:t>
+      </w:r>
+      <w:proofErr w:type="gramEnd"/>
+      <w:r>
+        <w:rPr>
+          <w:b/>
+          <w:bCs/>
+        </w:rPr>
+        <w:t xml:space="preserve"> Thanksgiving</w:t>
       </w:r>
     </w:p>
     <w:p>
@@ -11011,7 +11939,15 @@
     </w:p>
     <w:p>
       <w:r>
-        <w:t>And, we pray, give us such an awareness of your mercies, that with truly thankful hearts we may show forth your praise, not only with our lips, but in our lives, by giving up our selves to your service, and by walking before you in holiness and righteousness all our days; through Jesus Christ our Lord, to whom, with you and the Holy Spirit, be honor and glory throughout all ages.</w:t>
+        <w:t>And, we pray, give us such an awareness of your mercies, that with truly thankful hearts we may show forth your praise, not only with our lips, but in our lives, by giving up </w:t>
+      </w:r>
+      <w:proofErr w:type="spellStart"/>
+      <w:r>
+        <w:t>our selves</w:t>
+      </w:r>
+      <w:proofErr w:type="spellEnd"/>
+      <w:r>
+        <w:t> to your service, and by walking before you in holiness and righteousness all our days; through Jesus Christ our Lord, to whom, with you and the Holy Spirit, be honor and glory throughout all ages.</w:t>
       </w:r>
     </w:p>
     <w:p>
@@ -11041,7 +11977,31 @@
     </w:p>
     <w:p>
       <w:r>
-        <w:t>Almighty God, you have given us grace at this time, with one accord to make our common supplications to you; and you have promised through your well-beloved Son that when two or three are gathered together in his Name you will grant their requests. Fulfill now, O Lord, our desires and petitions as may be best for us; granting us in this world knowledge of your truth, and in the age to come life everlasting.</w:t>
+        <w:t xml:space="preserve">Almighty God, you have given us grace at this time, with one accord to make our common supplications to you; and you have promised through your well-beloved Son that when two or three are </w:t>
+      </w:r>
+      <w:proofErr w:type="gramStart"/>
+      <w:r>
+        <w:t>gathered together</w:t>
+      </w:r>
+      <w:proofErr w:type="gramEnd"/>
+      <w:r>
+        <w:t xml:space="preserve"> in his Name you will grant their requests. Fulfill now, O Lord, our desires and </w:t>
+      </w:r>
+      <w:proofErr w:type="gramStart"/>
+      <w:r>
+        <w:t>petitions as</w:t>
+      </w:r>
+      <w:proofErr w:type="gramEnd"/>
+      <w:r>
+        <w:t xml:space="preserve"> may be best for </w:t>
+      </w:r>
+      <w:proofErr w:type="gramStart"/>
+      <w:r>
+        <w:t>us;</w:t>
+      </w:r>
+      <w:proofErr w:type="gramEnd"/>
+      <w:r>
+        <w:t xml:space="preserve"> granting us in this world knowledge of your truth, and in the age to come life everlasting.</w:t>
       </w:r>
     </w:p>
     <w:p>
@@ -11213,7 +12173,15 @@
     <w:p/>
     <w:p>
       <w:r>
-        <w:t>Grant to your faithful people, merciful Lord, pardon and peace; that we may be cleansed from all our sins, and serve you with a quiet mind; through Jesus Christ our Lord.</w:t>
+        <w:t>Grant to your faithful people, merciful Lord, pardon and peace; that we may be cleansed from all our </w:t>
+      </w:r>
+      <w:proofErr w:type="gramStart"/>
+      <w:r>
+        <w:t>sins, and</w:t>
+      </w:r>
+      <w:proofErr w:type="gramEnd"/>
+      <w:r>
+        <w:t xml:space="preserve"> serve you with a quiet mind; through Jesus Christ our Lord.</w:t>
       </w:r>
     </w:p>
     <w:p>
@@ -11313,7 +12281,27 @@
           <w:i/>
           <w:iCs/>
         </w:rPr>
-        <w:t>(Phos Hilaron)</w:t>
+        <w:t xml:space="preserve">(Phos </w:t>
+      </w:r>
+      <w:proofErr w:type="spellStart"/>
+      <w:r>
+        <w:rPr>
+          <w:b/>
+          <w:bCs/>
+          <w:i/>
+          <w:iCs/>
+        </w:rPr>
+        <w:t>Hilaron</w:t>
+      </w:r>
+      <w:proofErr w:type="spellEnd"/>
+      <w:r>
+        <w:rPr>
+          <w:b/>
+          <w:bCs/>
+          <w:i/>
+          <w:iCs/>
+        </w:rPr>
+        <w:t>)</w:t>
       </w:r>
     </w:p>
     <w:p>
@@ -11322,7 +12310,15 @@
       </w:r>
       <w:r>
         <w:br/>
-        <w:t>pure brightness of the everliving Father in heaven,</w:t>
+        <w:t xml:space="preserve">pure brightness of the </w:t>
+      </w:r>
+      <w:proofErr w:type="spellStart"/>
+      <w:r>
+        <w:t>everliving</w:t>
+      </w:r>
+      <w:proofErr w:type="spellEnd"/>
+      <w:r>
+        <w:t xml:space="preserve"> Father in heaven,</w:t>
       </w:r>
       <w:r>
         <w:br/>
@@ -11397,7 +12393,7 @@
           <w:numId w:val="19"/>
         </w:numPr>
       </w:pPr>
-      <w:hyperlink r:id="rId32" w:tgtFrame="_blank" w:history="1">
+      <w:hyperlink r:id="rId34" w:tgtFrame="_blank" w:history="1">
         <w:r>
           <w:rPr>
             <w:rStyle w:val="Hyperlink"/>
@@ -11413,7 +12409,7 @@
           <w:numId w:val="19"/>
         </w:numPr>
       </w:pPr>
-      <w:hyperlink r:id="rId33" w:tgtFrame="_blank" w:history="1">
+      <w:hyperlink r:id="rId35" w:tgtFrame="_blank" w:history="1">
         <w:r>
           <w:rPr>
             <w:rStyle w:val="Hyperlink"/>
@@ -11429,7 +12425,7 @@
           <w:numId w:val="19"/>
         </w:numPr>
       </w:pPr>
-      <w:hyperlink r:id="rId34" w:tgtFrame="_blank" w:history="1">
+      <w:hyperlink r:id="rId36" w:tgtFrame="_blank" w:history="1">
         <w:r>
           <w:rPr>
             <w:rStyle w:val="Hyperlink"/>
@@ -11609,7 +12605,23 @@
           <w:i/>
           <w:iCs/>
         </w:rPr>
-        <w:t>as he promised to our fathers, Abraham and his seed for ever.</w:t>
+        <w:t xml:space="preserve">as he promised to our fathers, Abraham and his seed </w:t>
+      </w:r>
+      <w:proofErr w:type="spellStart"/>
+      <w:r>
+        <w:rPr>
+          <w:i/>
+          <w:iCs/>
+        </w:rPr>
+        <w:t>for ever</w:t>
+      </w:r>
+      <w:proofErr w:type="spellEnd"/>
+      <w:r>
+        <w:rPr>
+          <w:i/>
+          <w:iCs/>
+        </w:rPr>
+        <w:t>.</w:t>
       </w:r>
     </w:p>
     <w:p>
@@ -11773,7 +12785,15 @@
       </w:r>
       <w:r>
         <w:br/>
-        <w:t>For the kingdom, the power, and the glory are yours, now and for ever.</w:t>
+        <w:t xml:space="preserve">For the kingdom, the power, and the glory are yours, now and </w:t>
+      </w:r>
+      <w:proofErr w:type="spellStart"/>
+      <w:r>
+        <w:t>for ever</w:t>
+      </w:r>
+      <w:proofErr w:type="spellEnd"/>
+      <w:r>
+        <w:t>.</w:t>
       </w:r>
     </w:p>
     <w:p>
@@ -12173,12 +13193,21 @@
           <w:bCs/>
         </w:rPr>
       </w:pPr>
-      <w:r>
-        <w:rPr>
-          <w:b/>
-          <w:bCs/>
-        </w:rPr>
-        <w:t>The General Thanksgiving</w:t>
+      <w:proofErr w:type="gramStart"/>
+      <w:r>
+        <w:rPr>
+          <w:b/>
+          <w:bCs/>
+        </w:rPr>
+        <w:t>The General</w:t>
+      </w:r>
+      <w:proofErr w:type="gramEnd"/>
+      <w:r>
+        <w:rPr>
+          <w:b/>
+          <w:bCs/>
+        </w:rPr>
+        <w:t xml:space="preserve"> Thanksgiving</w:t>
       </w:r>
     </w:p>
     <w:p>
@@ -12193,7 +13222,15 @@
     </w:p>
     <w:p>
       <w:r>
-        <w:t>And, we pray, give us such an awareness of your mercies, that with truly thankful hearts we may show forth your praise, not only with our lips, but in our lives, by giving up our selves to your service, and by walking before you in holiness and righteousness all our days; through Jesus Christ our Lord, to whom, with you and the Holy Spirit, be honor and glory throughout all ages.</w:t>
+        <w:t>And, we pray, give us such an awareness of your mercies, that with truly thankful hearts we may show forth your praise, not only with our lips, but in our lives, by giving up </w:t>
+      </w:r>
+      <w:proofErr w:type="spellStart"/>
+      <w:r>
+        <w:t>our selves</w:t>
+      </w:r>
+      <w:proofErr w:type="spellEnd"/>
+      <w:r>
+        <w:t> to your service, and by walking before you in holiness and righteousness all our days; through Jesus Christ our Lord, to whom, with you and the Holy Spirit, be honor and glory throughout all ages.</w:t>
       </w:r>
     </w:p>
     <w:p>
@@ -12222,7 +13259,31 @@
     </w:p>
     <w:p>
       <w:r>
-        <w:t>Almighty God, you have given us grace at this time, with one accord to make our common supplications to you; and you have promised through your well-beloved Son that when two or three are gathered together in his Name you will grant their requests. Fulfill now, O Lord, our desires and petitions as may be best for us; granting us in this world knowledge of your truth, and in the age to come life everlasting.</w:t>
+        <w:t xml:space="preserve">Almighty God, you have given us grace at this time, with one accord to make our common supplications to you; and you have promised through your well-beloved Son that when two or three are </w:t>
+      </w:r>
+      <w:proofErr w:type="gramStart"/>
+      <w:r>
+        <w:t>gathered together</w:t>
+      </w:r>
+      <w:proofErr w:type="gramEnd"/>
+      <w:r>
+        <w:t xml:space="preserve"> in his Name you will grant their requests. Fulfill now, O Lord, our desires and </w:t>
+      </w:r>
+      <w:proofErr w:type="gramStart"/>
+      <w:r>
+        <w:t>petitions as</w:t>
+      </w:r>
+      <w:proofErr w:type="gramEnd"/>
+      <w:r>
+        <w:t xml:space="preserve"> may be best for </w:t>
+      </w:r>
+      <w:proofErr w:type="gramStart"/>
+      <w:r>
+        <w:t>us;</w:t>
+      </w:r>
+      <w:proofErr w:type="gramEnd"/>
+      <w:r>
+        <w:t xml:space="preserve"> granting us in this world knowledge of your truth, and in the age to come life everlasting.</w:t>
       </w:r>
     </w:p>
     <w:p>
@@ -16030,7 +17091,6 @@
   <w:style w:type="character" w:default="1" w:styleId="DefaultParagraphFont">
     <w:name w:val="Default Paragraph Font"/>
     <w:uiPriority w:val="1"/>
-    <w:semiHidden/>
     <w:unhideWhenUsed/>
   </w:style>
   <w:style w:type="table" w:default="1" w:styleId="TableNormal">

</xml_diff>